<commit_message>
add mne pipeline, generated box plots and cluster maps
</commit_message>
<xml_diff>
--- a/Microdrive Construction Protocol 1-31-25.docx
+++ b/Microdrive Construction Protocol 1-31-25.docx
@@ -637,15 +637,7 @@
         </w:numPr>
       </w:pPr>
       <w:r>
-        <w:t xml:space="preserve">Or the wire is not stripped enough, remove the </w:t>
-      </w:r>
-      <w:proofErr w:type="gramStart"/>
-      <w:r>
-        <w:t>tetrode</w:t>
-      </w:r>
-      <w:proofErr w:type="gramEnd"/>
-      <w:r>
-        <w:t xml:space="preserve"> and strip the wire again</w:t>
+        <w:t>Or the wire is not stripped enough, remove the tetrode and strip the wire again</w:t>
       </w:r>
     </w:p>
     <w:p>
@@ -828,6 +820,24 @@
         </w:numPr>
       </w:pPr>
       <w:r>
+        <w:t xml:space="preserve">Make the connector as </w:t>
+      </w:r>
+      <w:r>
+        <w:t xml:space="preserve">straight and </w:t>
+      </w:r>
+      <w:r>
+        <w:t>flat as possible</w:t>
+      </w:r>
+    </w:p>
+    <w:p>
+      <w:pPr>
+        <w:pStyle w:val="ListParagraph"/>
+        <w:numPr>
+          <w:ilvl w:val="1"/>
+          <w:numId w:val="3"/>
+        </w:numPr>
+      </w:pPr>
+      <w:r>
         <w:rPr>
           <w:u w:val="single"/>
         </w:rPr>
@@ -1061,15 +1071,7 @@
         </w:numPr>
       </w:pPr>
       <w:r>
-        <w:t xml:space="preserve">The tube gets </w:t>
-      </w:r>
-      <w:proofErr w:type="gramStart"/>
-      <w:r>
-        <w:t>pretty hot</w:t>
-      </w:r>
-      <w:proofErr w:type="gramEnd"/>
-      <w:r>
-        <w:t>, use metal clamps to hold it while you cut</w:t>
+        <w:t>The tube gets pretty hot, use metal clamps to hold it while you cut</w:t>
       </w:r>
     </w:p>
     <w:p>
@@ -1165,6 +1167,7 @@
         </w:numPr>
       </w:pPr>
       <w:r>
+        <w:lastRenderedPageBreak/>
         <w:t>Start with the CA3 deeper tube. With the tube in place, add superglue to the center of the tube</w:t>
       </w:r>
     </w:p>
@@ -1177,7 +1180,6 @@
         </w:numPr>
       </w:pPr>
       <w:r>
-        <w:lastRenderedPageBreak/>
         <w:t xml:space="preserve">Add the CA1 shallower tube. Superglue the center. </w:t>
       </w:r>
     </w:p>
@@ -1211,13 +1213,7 @@
         </w:numPr>
       </w:pPr>
       <w:r>
-        <w:t xml:space="preserve">Widen guide </w:t>
-      </w:r>
-      <w:r>
-        <w:t>tube</w:t>
-      </w:r>
-      <w:r>
-        <w:t xml:space="preserve"> holes with a needle</w:t>
+        <w:t>Widen guide tube holes with a needle</w:t>
       </w:r>
     </w:p>
     <w:p>
@@ -1322,15 +1318,7 @@
         </w:numPr>
       </w:pPr>
       <w:r>
-        <w:t xml:space="preserve">Screw in </w:t>
-      </w:r>
-      <w:proofErr w:type="gramStart"/>
-      <w:r>
-        <w:t>3/8 inch</w:t>
-      </w:r>
-      <w:proofErr w:type="gramEnd"/>
-      <w:r>
-        <w:t xml:space="preserve"> screw through arms</w:t>
+        <w:t>Screw in 3/8 inch screw through arms</w:t>
       </w:r>
       <w:r>
         <w:t>. Once you see the arm start moving upwards, unscrew a little bit.</w:t>
@@ -1360,15 +1348,7 @@
         </w:numPr>
       </w:pPr>
       <w:r>
-        <w:t xml:space="preserve">Add superglue to the hex nut. The hex nut should turn with the </w:t>
-      </w:r>
-      <w:proofErr w:type="gramStart"/>
-      <w:r>
-        <w:t>screw, but</w:t>
-      </w:r>
-      <w:proofErr w:type="gramEnd"/>
-      <w:r>
-        <w:t xml:space="preserve"> turn freely from the body.</w:t>
+        <w:t>Add superglue to the hex nut. The hex nut should turn with the screw, but turn freely from the body.</w:t>
       </w:r>
     </w:p>
     <w:p>
@@ -1865,10 +1845,7 @@
     </w:p>
     <w:p>
       <w:r>
-        <w:t xml:space="preserve">From this point, avoid touching the </w:t>
-      </w:r>
-      <w:r>
-        <w:t>tip of the tetrode as much as possible.</w:t>
+        <w:t>From this point, avoid touching the tip of the tetrode as much as possible.</w:t>
       </w:r>
     </w:p>
     <w:p>

</xml_diff>